<commit_message>
Prmier archivo segunda modficacion
</commit_message>
<xml_diff>
--- a/primer manual de prueba.docx
+++ b/primer manual de prueba.docx
@@ -4,18 +4,22 @@
   <w:body>
     <w:p>
       <w:r>
-        <w:t xml:space="preserve">Este es el </w:t>
+        <w:t>Este es el ti</w:t>
       </w:r>
-      <w:proofErr w:type="spellStart"/>
       <w:r>
-        <w:t>tilulo</w:t>
+        <w:t>t</w:t>
       </w:r>
-      <w:proofErr w:type="spellEnd"/>
+      <w:r>
+        <w:t>ulo</w:t>
+      </w:r>
     </w:p>
     <w:p>
       <w:r>
         <w:t>Este es la segunda línea</w:t>
       </w:r>
+      <w:r>
+        <w:t xml:space="preserve"> actualizada</w:t>
+      </w:r>
     </w:p>
     <w:p/>
     <w:p/>
@@ -44,8 +48,16 @@
     <w:p/>
     <w:p/>
     <w:p>
+      <w:pPr>
+        <w:rPr>
+          <w:u w:val="single"/>
+        </w:rPr>
+      </w:pPr>
       <w:r>
         <w:t>Este es el fin</w:t>
+      </w:r>
+      <w:r>
+        <w:t xml:space="preserve"> del documento</w:t>
       </w:r>
     </w:p>
     <w:sectPr>

</xml_diff>